<commit_message>
Changes templates for windows
</commit_message>
<xml_diff>
--- a/templates/atferd.docx
+++ b/templates/atferd.docx
@@ -410,7 +410,6 @@
         </w:rPr>
         <w:t>{</w:t>
       </w:r>
-      <w:proofErr w:type="spellStart"/>
       <w:r>
         <w:rPr>
           <w:rStyle w:val="Overskrift2Tegn"/>
@@ -418,8 +417,9 @@
           <w:sz w:val="20"/>
           <w:szCs w:val="20"/>
         </w:rPr>
-        <w:t>A</w:t>
-      </w:r>
+        <w:t>@</w:t>
+      </w:r>
+      <w:proofErr w:type="spellStart"/>
       <w:r>
         <w:rPr>
           <w:rStyle w:val="Overskrift2Tegn"/>
@@ -427,9 +427,8 @@
           <w:sz w:val="20"/>
           <w:szCs w:val="20"/>
         </w:rPr>
-        <w:t>rsak</w:t>
-      </w:r>
-      <w:proofErr w:type="spellEnd"/>
+        <w:t>A</w:t>
+      </w:r>
       <w:r>
         <w:rPr>
           <w:rStyle w:val="Overskrift2Tegn"/>
@@ -437,10 +436,18 @@
           <w:sz w:val="20"/>
           <w:szCs w:val="20"/>
         </w:rPr>
+        <w:t>rsak</w:t>
+      </w:r>
+      <w:proofErr w:type="spellEnd"/>
+      <w:r>
+        <w:rPr>
+          <w:rStyle w:val="Overskrift2Tegn"/>
+          <w:rFonts w:asciiTheme="minorHAnsi" w:hAnsiTheme="minorHAnsi" w:cstheme="minorHAnsi"/>
+          <w:sz w:val="20"/>
+          <w:szCs w:val="20"/>
+        </w:rPr>
         <w:t>}</w:t>
       </w:r>
-      <w:bookmarkStart w:id="3" w:name="_GoBack"/>
-      <w:bookmarkEnd w:id="3"/>
     </w:p>
     <w:p>
       <w:pPr>
@@ -473,13 +480,28 @@
     </w:p>
     <w:p>
       <w:pPr>
+        <w:suppressAutoHyphens w:val="0"/>
+        <w:spacing w:before="100" w:beforeAutospacing="1" w:after="100" w:afterAutospacing="1" w:line="240" w:lineRule="auto"/>
+        <w:rPr>
+          <w:rStyle w:val="Overskrift2Tegn"/>
+          <w:rFonts w:ascii="Times New Roman" w:eastAsia="Times New Roman" w:hAnsi="Times New Roman" w:cs="Times New Roman"/>
+          <w:color w:val="auto"/>
+          <w:sz w:val="20"/>
+          <w:szCs w:val="20"/>
+          <w:lang w:eastAsia="nb-NO"/>
+        </w:rPr>
+      </w:pPr>
+      <w:bookmarkStart w:id="3" w:name="_GoBack"/>
+      <w:bookmarkEnd w:id="3"/>
+      <w:r>
         <w:rPr>
           <w:rStyle w:val="Overskrift2Tegn"/>
           <w:rFonts w:ascii="Times New Roman" w:hAnsi="Times New Roman" w:cs="Times New Roman"/>
           <w:sz w:val="20"/>
           <w:szCs w:val="20"/>
         </w:rPr>
-      </w:pPr>
+        <w:t>Nærmere dokumentasjon finnes i Fronter.</w:t>
+      </w:r>
     </w:p>
     <w:p>
       <w:pPr>
@@ -2386,12 +2408,15 @@
 </file>
 
 <file path=customXml/item2.xml><?xml version="1.0" encoding="utf-8"?>
-<?mso-contentType ?>
-<FormTemplates xmlns="http://schemas.microsoft.com/sharepoint/v3/contenttype/forms">
-  <Display>DocumentLibraryForm</Display>
-  <Edit>DocumentLibraryForm</Edit>
-  <New>DocumentLibraryForm</New>
-</FormTemplates>
+<root>
+  <avd> {avdeling} </avd>
+  <mottaker/>
+  <adresse>{adresse}</adresse>
+  <postnummer>{postnummer} {sted}</postnummer>
+  <varref/>
+  <vardato>{dato}</vardato>
+  <kontaktperson>{navn}</kontaktperson>
+</root>
 </file>
 
 <file path=customXml/item3.xml><?xml version="1.0" encoding="utf-8"?>
@@ -2413,15 +2438,12 @@
 </file>
 
 <file path=customXml/item4.xml><?xml version="1.0" encoding="utf-8"?>
-<root>
-  <avd> {avdeling} </avd>
-  <mottaker/>
-  <adresse>{adresse}</adresse>
-  <postnummer>{postnummer} {sted}</postnummer>
-  <varref/>
-  <vardato>{dato}</vardato>
-  <kontaktperson>{navn}</kontaktperson>
-</root>
+<?mso-contentType ?>
+<FormTemplates xmlns="http://schemas.microsoft.com/sharepoint/v3/contenttype/forms">
+  <Display>DocumentLibraryForm</Display>
+  <Edit>DocumentLibraryForm</Edit>
+  <New>DocumentLibraryForm</New>
+</FormTemplates>
 </file>
 
 <file path=customXml/item5.xml><?xml version="1.0" encoding="utf-8"?>
@@ -2447,6 +2469,22 @@
 </file>
 
 <file path=customXml/itemProps2.xml><?xml version="1.0" encoding="utf-8"?>
+<ds:datastoreItem xmlns:ds="http://schemas.openxmlformats.org/officeDocument/2006/customXml" ds:itemID="{442CCF4A-23BE-4572-A7F8-60755FA7183A}">
+  <ds:schemaRefs/>
+</ds:datastoreItem>
+</file>
+
+<file path=customXml/itemProps3.xml><?xml version="1.0" encoding="utf-8"?>
+<ds:datastoreItem xmlns:ds="http://schemas.openxmlformats.org/officeDocument/2006/customXml" ds:itemID="{651D5D7B-C71C-4A0F-9F20-A464A90BCC7C}">
+  <ds:schemaRefs>
+    <ds:schemaRef ds:uri="http://schemas.microsoft.com/office/2006/metadata/properties"/>
+    <ds:schemaRef ds:uri="http://schemas.microsoft.com/office/infopath/2007/PartnerControls"/>
+    <ds:schemaRef ds:uri="bd6af8c3-4392-483c-b19c-63ee1b41c023"/>
+  </ds:schemaRefs>
+</ds:datastoreItem>
+</file>
+
+<file path=customXml/itemProps4.xml><?xml version="1.0" encoding="utf-8"?>
 <ds:datastoreItem xmlns:ds="http://schemas.openxmlformats.org/officeDocument/2006/customXml" ds:itemID="{0A4BEC69-3F89-49DF-BBC9-82D0E9FAAB74}">
   <ds:schemaRefs>
     <ds:schemaRef ds:uri="http://schemas.microsoft.com/sharepoint/v3/contenttype/forms"/>
@@ -2454,30 +2492,8 @@
 </ds:datastoreItem>
 </file>
 
-<file path=customXml/itemProps3.xml><?xml version="1.0" encoding="utf-8"?>
-<ds:datastoreItem xmlns:ds="http://schemas.openxmlformats.org/officeDocument/2006/customXml" ds:itemID="{651D5D7B-C71C-4A0F-9F20-A464A90BCC7C}">
-  <ds:schemaRefs>
-    <ds:schemaRef ds:uri="http://purl.org/dc/dcmitype/"/>
-    <ds:schemaRef ds:uri="http://schemas.microsoft.com/office/2006/documentManagement/types"/>
-    <ds:schemaRef ds:uri="http://www.w3.org/XML/1998/namespace"/>
-    <ds:schemaRef ds:uri="bd6af8c3-4392-483c-b19c-63ee1b41c023"/>
-    <ds:schemaRef ds:uri="http://schemas.openxmlformats.org/package/2006/metadata/core-properties"/>
-    <ds:schemaRef ds:uri="http://purl.org/dc/terms/"/>
-    <ds:schemaRef ds:uri="http://purl.org/dc/elements/1.1/"/>
-    <ds:schemaRef ds:uri="http://schemas.microsoft.com/office/infopath/2007/PartnerControls"/>
-    <ds:schemaRef ds:uri="http://schemas.microsoft.com/office/2006/metadata/properties"/>
-  </ds:schemaRefs>
-</ds:datastoreItem>
-</file>
-
-<file path=customXml/itemProps4.xml><?xml version="1.0" encoding="utf-8"?>
-<ds:datastoreItem xmlns:ds="http://schemas.openxmlformats.org/officeDocument/2006/customXml" ds:itemID="{442CCF4A-23BE-4572-A7F8-60755FA7183A}">
-  <ds:schemaRefs/>
-</ds:datastoreItem>
-</file>
-
 <file path=customXml/itemProps5.xml><?xml version="1.0" encoding="utf-8"?>
-<ds:datastoreItem xmlns:ds="http://schemas.openxmlformats.org/officeDocument/2006/customXml" ds:itemID="{ACABACD4-F23D-47C4-B7B0-306172E43892}">
+<ds:datastoreItem xmlns:ds="http://schemas.openxmlformats.org/officeDocument/2006/customXml" ds:itemID="{666FFF93-55A7-4F65-9D4B-72D46C80C9E7}">
   <ds:schemaRefs>
     <ds:schemaRef ds:uri="http://schemas.openxmlformats.org/officeDocument/2006/bibliography"/>
   </ds:schemaRefs>

</xml_diff>

<commit_message>
Removes raw xml option
</commit_message>
<xml_diff>
--- a/templates/atferd.docx
+++ b/templates/atferd.docx
@@ -410,15 +410,8 @@
         </w:rPr>
         <w:t>{</w:t>
       </w:r>
-      <w:r>
-        <w:rPr>
-          <w:rStyle w:val="Overskrift2Tegn"/>
-          <w:rFonts w:asciiTheme="minorHAnsi" w:hAnsiTheme="minorHAnsi" w:cstheme="minorHAnsi"/>
-          <w:sz w:val="20"/>
-          <w:szCs w:val="20"/>
-        </w:rPr>
-        <w:t>@</w:t>
-      </w:r>
+      <w:bookmarkStart w:id="3" w:name="_GoBack"/>
+      <w:bookmarkEnd w:id="3"/>
       <w:proofErr w:type="spellStart"/>
       <w:r>
         <w:rPr>
@@ -491,8 +484,6 @@
           <w:lang w:eastAsia="nb-NO"/>
         </w:rPr>
       </w:pPr>
-      <w:bookmarkStart w:id="3" w:name="_GoBack"/>
-      <w:bookmarkEnd w:id="3"/>
       <w:r>
         <w:rPr>
           <w:rStyle w:val="Overskrift2Tegn"/>
@@ -2256,6 +2247,36 @@
 </file>
 
 <file path=customXml/item1.xml><?xml version="1.0" encoding="utf-8"?>
+<p:properties xmlns:p="http://schemas.microsoft.com/office/2006/metadata/properties" xmlns:xsi="http://www.w3.org/2001/XMLSchema-instance" xmlns:pc="http://schemas.microsoft.com/office/infopath/2007/PartnerControls">
+  <documentManagement>
+    <TaxCatchAll xmlns="bd6af8c3-4392-483c-b19c-63ee1b41c023">
+      <Value>2</Value>
+    </TaxCatchAll>
+    <j25543a5815d485da9a5e0773ad762e9 xmlns="bd6af8c3-4392-483c-b19c-63ee1b41c023">
+      <Terms xmlns="http://schemas.microsoft.com/office/infopath/2007/PartnerControls">
+        <TermInfo xmlns="http://schemas.microsoft.com/office/infopath/2007/PartnerControls">
+          <TermName xmlns="http://schemas.microsoft.com/office/infopath/2007/PartnerControls">Flere faser</TermName>
+          <TermId xmlns="http://schemas.microsoft.com/office/infopath/2007/PartnerControls">777cc6ac-4639-4633-85b9-f1ef61197c4d</TermId>
+        </TermInfo>
+      </Terms>
+    </j25543a5815d485da9a5e0773ad762e9>
+  </documentManagement>
+</p:properties>
+</file>
+
+<file path=customXml/item2.xml><?xml version="1.0" encoding="utf-8"?>
+<root>
+  <avd> {avdeling} </avd>
+  <mottaker/>
+  <adresse>{adresse}</adresse>
+  <postnummer>{postnummer} {sted}</postnummer>
+  <varref/>
+  <vardato>{dato}</vardato>
+  <kontaktperson>{navn}</kontaktperson>
+</root>
+</file>
+
+<file path=customXml/item3.xml><?xml version="1.0" encoding="utf-8"?>
 <ct:contentTypeSchema xmlns:ct="http://schemas.microsoft.com/office/2006/metadata/contentType" xmlns:ma="http://schemas.microsoft.com/office/2006/metadata/properties/metaAttributes" ct:_="" ma:_="" ma:contentTypeName="Prosjektdokument" ma:contentTypeID="0x010100293FDE3FCADA480B9A77BBDAD7DFA28C0100E263C06103435E4F8D0D7FA2EEEFC3E7" ma:contentTypeVersion="3" ma:contentTypeDescription="Opprett et nytt dokument." ma:contentTypeScope="" ma:versionID="58f70a08290d4412811ba095bf7dd2a7">
   <xsd:schema xmlns:xsd="http://www.w3.org/2001/XMLSchema" xmlns:xs="http://www.w3.org/2001/XMLSchema" xmlns:p="http://schemas.microsoft.com/office/2006/metadata/properties" xmlns:ns2="bd6af8c3-4392-483c-b19c-63ee1b41c023" targetNamespace="http://schemas.microsoft.com/office/2006/metadata/properties" ma:root="true" ma:fieldsID="6e9c0203923287d638e2f34ffe54b018" ns2:_="">
     <xsd:import namespace="bd6af8c3-4392-483c-b19c-63ee1b41c023"/>
@@ -2407,36 +2428,6 @@
 </ct:contentTypeSchema>
 </file>
 
-<file path=customXml/item2.xml><?xml version="1.0" encoding="utf-8"?>
-<root>
-  <avd> {avdeling} </avd>
-  <mottaker/>
-  <adresse>{adresse}</adresse>
-  <postnummer>{postnummer} {sted}</postnummer>
-  <varref/>
-  <vardato>{dato}</vardato>
-  <kontaktperson>{navn}</kontaktperson>
-</root>
-</file>
-
-<file path=customXml/item3.xml><?xml version="1.0" encoding="utf-8"?>
-<p:properties xmlns:p="http://schemas.microsoft.com/office/2006/metadata/properties" xmlns:xsi="http://www.w3.org/2001/XMLSchema-instance" xmlns:pc="http://schemas.microsoft.com/office/infopath/2007/PartnerControls">
-  <documentManagement>
-    <TaxCatchAll xmlns="bd6af8c3-4392-483c-b19c-63ee1b41c023">
-      <Value>2</Value>
-    </TaxCatchAll>
-    <j25543a5815d485da9a5e0773ad762e9 xmlns="bd6af8c3-4392-483c-b19c-63ee1b41c023">
-      <Terms xmlns="http://schemas.microsoft.com/office/infopath/2007/PartnerControls">
-        <TermInfo xmlns="http://schemas.microsoft.com/office/infopath/2007/PartnerControls">
-          <TermName xmlns="http://schemas.microsoft.com/office/infopath/2007/PartnerControls">Flere faser</TermName>
-          <TermId xmlns="http://schemas.microsoft.com/office/infopath/2007/PartnerControls">777cc6ac-4639-4633-85b9-f1ef61197c4d</TermId>
-        </TermInfo>
-      </Terms>
-    </j25543a5815d485da9a5e0773ad762e9>
-  </documentManagement>
-</p:properties>
-</file>
-
 <file path=customXml/item4.xml><?xml version="1.0" encoding="utf-8"?>
 <?mso-contentType ?>
 <FormTemplates xmlns="http://schemas.microsoft.com/sharepoint/v3/contenttype/forms">
@@ -2451,6 +2442,22 @@
 </file>
 
 <file path=customXml/itemProps1.xml><?xml version="1.0" encoding="utf-8"?>
+<ds:datastoreItem xmlns:ds="http://schemas.openxmlformats.org/officeDocument/2006/customXml" ds:itemID="{651D5D7B-C71C-4A0F-9F20-A464A90BCC7C}">
+  <ds:schemaRefs>
+    <ds:schemaRef ds:uri="http://schemas.microsoft.com/office/2006/metadata/properties"/>
+    <ds:schemaRef ds:uri="http://schemas.microsoft.com/office/infopath/2007/PartnerControls"/>
+    <ds:schemaRef ds:uri="bd6af8c3-4392-483c-b19c-63ee1b41c023"/>
+  </ds:schemaRefs>
+</ds:datastoreItem>
+</file>
+
+<file path=customXml/itemProps2.xml><?xml version="1.0" encoding="utf-8"?>
+<ds:datastoreItem xmlns:ds="http://schemas.openxmlformats.org/officeDocument/2006/customXml" ds:itemID="{442CCF4A-23BE-4572-A7F8-60755FA7183A}">
+  <ds:schemaRefs/>
+</ds:datastoreItem>
+</file>
+
+<file path=customXml/itemProps3.xml><?xml version="1.0" encoding="utf-8"?>
 <ds:datastoreItem xmlns:ds="http://schemas.openxmlformats.org/officeDocument/2006/customXml" ds:itemID="{71DBF61B-AB93-4AB8-81EA-8236842E98EC}">
   <ds:schemaRefs>
     <ds:schemaRef ds:uri="http://schemas.microsoft.com/office/2006/metadata/contentType"/>
@@ -2468,22 +2475,6 @@
 </ds:datastoreItem>
 </file>
 
-<file path=customXml/itemProps2.xml><?xml version="1.0" encoding="utf-8"?>
-<ds:datastoreItem xmlns:ds="http://schemas.openxmlformats.org/officeDocument/2006/customXml" ds:itemID="{442CCF4A-23BE-4572-A7F8-60755FA7183A}">
-  <ds:schemaRefs/>
-</ds:datastoreItem>
-</file>
-
-<file path=customXml/itemProps3.xml><?xml version="1.0" encoding="utf-8"?>
-<ds:datastoreItem xmlns:ds="http://schemas.openxmlformats.org/officeDocument/2006/customXml" ds:itemID="{651D5D7B-C71C-4A0F-9F20-A464A90BCC7C}">
-  <ds:schemaRefs>
-    <ds:schemaRef ds:uri="http://schemas.microsoft.com/office/2006/metadata/properties"/>
-    <ds:schemaRef ds:uri="http://schemas.microsoft.com/office/infopath/2007/PartnerControls"/>
-    <ds:schemaRef ds:uri="bd6af8c3-4392-483c-b19c-63ee1b41c023"/>
-  </ds:schemaRefs>
-</ds:datastoreItem>
-</file>
-
 <file path=customXml/itemProps4.xml><?xml version="1.0" encoding="utf-8"?>
 <ds:datastoreItem xmlns:ds="http://schemas.openxmlformats.org/officeDocument/2006/customXml" ds:itemID="{0A4BEC69-3F89-49DF-BBC9-82D0E9FAAB74}">
   <ds:schemaRefs>
@@ -2493,7 +2484,7 @@
 </file>
 
 <file path=customXml/itemProps5.xml><?xml version="1.0" encoding="utf-8"?>
-<ds:datastoreItem xmlns:ds="http://schemas.openxmlformats.org/officeDocument/2006/customXml" ds:itemID="{666FFF93-55A7-4F65-9D4B-72D46C80C9E7}">
+<ds:datastoreItem xmlns:ds="http://schemas.openxmlformats.org/officeDocument/2006/customXml" ds:itemID="{D8CFEE4F-1C57-4926-AACD-98AAD1BDF7E8}">
   <ds:schemaRefs>
     <ds:schemaRef ds:uri="http://schemas.openxmlformats.org/officeDocument/2006/bibliography"/>
   </ds:schemaRefs>

</xml_diff>

<commit_message>
Updates templates. Adds new codes to description
</commit_message>
<xml_diff>
--- a/templates/atferd.docx
+++ b/templates/atferd.docx
@@ -41,11 +41,18 @@
               <w:spacing w:line="240" w:lineRule="auto"/>
             </w:pPr>
             <w:r>
-              <w:t>{navn</w:t>
+              <w:t>{</w:t>
+            </w:r>
+            <w:proofErr w:type="spellStart"/>
+            <w:proofErr w:type="gramStart"/>
+            <w:r>
+              <w:t>navn</w:t>
             </w:r>
             <w:r>
               <w:t>Elev</w:t>
             </w:r>
+            <w:proofErr w:type="spellEnd"/>
+            <w:proofErr w:type="gramEnd"/>
             <w:r>
               <w:t>}</w:t>
             </w:r>
@@ -102,6 +109,7 @@
               </w:rPr>
               <w:t>{</w:t>
             </w:r>
+            <w:proofErr w:type="spellStart"/>
             <w:r>
               <w:rPr>
                 <w:rFonts w:asciiTheme="majorHAnsi" w:hAnsiTheme="majorHAnsi" w:cs="Helvetica"/>
@@ -118,6 +126,7 @@
               </w:rPr>
               <w:t>kole</w:t>
             </w:r>
+            <w:proofErr w:type="spellEnd"/>
             <w:r>
               <w:rPr>
                 <w:rFonts w:asciiTheme="majorHAnsi" w:hAnsiTheme="majorHAnsi" w:cs="Helvetica"/>
@@ -194,16 +203,87 @@
                 <w:sz w:val="18"/>
                 <w:szCs w:val="18"/>
               </w:rPr>
-              <w:t xml:space="preserve">Unntatt offentlighet iht </w:t>
+              <w:t xml:space="preserve">Unntatt offentlighet </w:t>
             </w:r>
+            <w:proofErr w:type="spellStart"/>
             <w:r>
               <w:rPr>
                 <w:rFonts w:ascii="Adobe Caslon Pro" w:hAnsi="Adobe Caslon Pro"/>
                 <w:sz w:val="18"/>
                 <w:szCs w:val="18"/>
               </w:rPr>
+              <w:t>iht</w:t>
+            </w:r>
+            <w:proofErr w:type="spellEnd"/>
+            <w:r>
+              <w:rPr>
+                <w:rFonts w:ascii="Adobe Caslon Pro" w:hAnsi="Adobe Caslon Pro"/>
+                <w:sz w:val="18"/>
+                <w:szCs w:val="18"/>
+              </w:rPr>
+              <w:t xml:space="preserve"> </w:t>
+            </w:r>
+            <w:r>
+              <w:rPr>
+                <w:rFonts w:ascii="Adobe Caslon Pro" w:hAnsi="Adobe Caslon Pro"/>
+                <w:sz w:val="18"/>
+                <w:szCs w:val="18"/>
+              </w:rPr>
               <w:br/>
-              <w:t>Offl §13 jfr Fvl §13</w:t>
+            </w:r>
+            <w:proofErr w:type="spellStart"/>
+            <w:r>
+              <w:rPr>
+                <w:rFonts w:ascii="Adobe Caslon Pro" w:hAnsi="Adobe Caslon Pro"/>
+                <w:sz w:val="18"/>
+                <w:szCs w:val="18"/>
+              </w:rPr>
+              <w:t>Offl</w:t>
+            </w:r>
+            <w:proofErr w:type="spellEnd"/>
+            <w:r>
+              <w:rPr>
+                <w:rFonts w:ascii="Adobe Caslon Pro" w:hAnsi="Adobe Caslon Pro"/>
+                <w:sz w:val="18"/>
+                <w:szCs w:val="18"/>
+              </w:rPr>
+              <w:t xml:space="preserve"> §13 </w:t>
+            </w:r>
+            <w:proofErr w:type="spellStart"/>
+            <w:r>
+              <w:rPr>
+                <w:rFonts w:ascii="Adobe Caslon Pro" w:hAnsi="Adobe Caslon Pro"/>
+                <w:sz w:val="18"/>
+                <w:szCs w:val="18"/>
+              </w:rPr>
+              <w:t>jfr</w:t>
+            </w:r>
+            <w:proofErr w:type="spellEnd"/>
+            <w:r>
+              <w:rPr>
+                <w:rFonts w:ascii="Adobe Caslon Pro" w:hAnsi="Adobe Caslon Pro"/>
+                <w:sz w:val="18"/>
+                <w:szCs w:val="18"/>
+              </w:rPr>
+              <w:t xml:space="preserve"> </w:t>
+            </w:r>
+            <w:proofErr w:type="spellStart"/>
+            <w:r>
+              <w:rPr>
+                <w:rFonts w:ascii="Adobe Caslon Pro" w:hAnsi="Adobe Caslon Pro"/>
+                <w:sz w:val="18"/>
+                <w:szCs w:val="18"/>
+              </w:rPr>
+              <w:t>Fvl</w:t>
+            </w:r>
+            <w:proofErr w:type="spellEnd"/>
+            <w:r>
+              <w:rPr>
+                <w:rFonts w:ascii="Adobe Caslon Pro" w:hAnsi="Adobe Caslon Pro"/>
+                <w:sz w:val="18"/>
+                <w:szCs w:val="18"/>
+              </w:rPr>
+              <w:t xml:space="preserve"> §13</w:t>
             </w:r>
             <w:r>
               <w:rPr>
@@ -319,6 +399,7 @@
         </w:rPr>
         <w:t>{</w:t>
       </w:r>
+      <w:proofErr w:type="spellStart"/>
       <w:r>
         <w:rPr>
           <w:rStyle w:val="Overskrift2Tegn"/>
@@ -337,6 +418,7 @@
         </w:rPr>
         <w:t>rsak</w:t>
       </w:r>
+      <w:proofErr w:type="spellEnd"/>
       <w:r>
         <w:rPr>
           <w:rStyle w:val="Overskrift2Tegn"/>
@@ -373,7 +455,101 @@
           <w:sz w:val="20"/>
           <w:szCs w:val="20"/>
         </w:rPr>
-        <w:t xml:space="preserve">Vi vil varsle om situasjonen, slik at eleven har mulighet til å forbedre seg. </w:t>
+        <w:t xml:space="preserve">Varselet gjelder </w:t>
+      </w:r>
+      <w:r>
+        <w:rPr>
+          <w:sz w:val="20"/>
+          <w:szCs w:val="20"/>
+        </w:rPr>
+        <w:t>{</w:t>
+      </w:r>
+      <w:proofErr w:type="spellStart"/>
+      <w:r>
+        <w:rPr>
+          <w:sz w:val="20"/>
+          <w:szCs w:val="20"/>
+        </w:rPr>
+        <w:t>varselPeriode</w:t>
+      </w:r>
+      <w:proofErr w:type="spellEnd"/>
+      <w:r>
+        <w:rPr>
+          <w:sz w:val="20"/>
+          <w:szCs w:val="20"/>
+        </w:rPr>
+        <w:t xml:space="preserve">} skoleåret </w:t>
+      </w:r>
+      <w:r>
+        <w:rPr>
+          <w:rFonts w:asciiTheme="minorHAnsi" w:hAnsiTheme="minorHAnsi" w:cstheme="minorHAnsi"/>
+          <w:color w:val="212121"/>
+          <w:sz w:val="20"/>
+          <w:szCs w:val="20"/>
+        </w:rPr>
+        <w:t>{s</w:t>
+      </w:r>
+      <w:bookmarkStart w:id="3" w:name="_GoBack"/>
+      <w:bookmarkEnd w:id="3"/>
+      <w:r>
+        <w:rPr>
+          <w:rFonts w:asciiTheme="minorHAnsi" w:hAnsiTheme="minorHAnsi" w:cstheme="minorHAnsi"/>
+          <w:color w:val="212121"/>
+          <w:sz w:val="20"/>
+          <w:szCs w:val="20"/>
+        </w:rPr>
+        <w:t>koleAar</w:t>
+      </w:r>
+      <w:proofErr w:type="gramStart"/>
+      <w:r>
+        <w:rPr>
+          <w:rFonts w:asciiTheme="minorHAnsi" w:hAnsiTheme="minorHAnsi" w:cstheme="minorHAnsi"/>
+          <w:color w:val="212121"/>
+          <w:sz w:val="20"/>
+          <w:szCs w:val="20"/>
+        </w:rPr>
+        <w:t>}</w:t>
+      </w:r>
+      <w:r>
+        <w:rPr>
+          <w:rFonts w:asciiTheme="minorHAnsi" w:hAnsiTheme="minorHAnsi" w:cstheme="minorHAnsi"/>
+          <w:sz w:val="20"/>
+          <w:szCs w:val="20"/>
+        </w:rPr>
+        <w:t>.</w:t>
+      </w:r>
+      <w:r>
+        <w:rPr>
+          <w:sz w:val="20"/>
+          <w:szCs w:val="20"/>
+        </w:rPr>
+        <w:br/>
+      </w:r>
+      <w:r>
+        <w:rPr>
+          <w:sz w:val="20"/>
+          <w:szCs w:val="20"/>
+        </w:rPr>
+        <w:br/>
+      </w:r>
+      <w:r>
+        <w:rPr>
+          <w:rStyle w:val="Overskrift2Tegn"/>
+          <w:rFonts w:ascii="Times New Roman" w:hAnsi="Times New Roman" w:cs="Times New Roman"/>
+          <w:sz w:val="20"/>
+          <w:szCs w:val="20"/>
+        </w:rPr>
+        <w:t>Vi</w:t>
+      </w:r>
+      <w:proofErr w:type="gramEnd"/>
+      <w:r>
+        <w:rPr>
+          <w:rStyle w:val="Overskrift2Tegn"/>
+          <w:rFonts w:ascii="Times New Roman" w:hAnsi="Times New Roman" w:cs="Times New Roman"/>
+          <w:sz w:val="20"/>
+          <w:szCs w:val="20"/>
+        </w:rPr>
+        <w:t xml:space="preserve"> vil varsle om situasjonen, slik at eleven har mulighet til å forbedre seg. </w:t>
       </w:r>
     </w:p>
     <w:p>
@@ -454,7 +630,31 @@
           <w:sz w:val="20"/>
           <w:szCs w:val="20"/>
         </w:rPr>
-        <w:t>Om eleven er under 18 år, sendes denne informasjon til foreldre som har lik folkeregistrert adresse som eleven.</w:t>
+        <w:t xml:space="preserve">Om eleven er under 18 år, sendes denne informasjon til foreldre som har lik </w:t>
+      </w:r>
+      <w:proofErr w:type="spellStart"/>
+      <w:r>
+        <w:rPr>
+          <w:rStyle w:val="Utheving"/>
+          <w:rFonts w:cs="Times New Roman"/>
+          <w:i w:val="0"/>
+          <w:color w:val="000000"/>
+          <w:sz w:val="20"/>
+          <w:szCs w:val="20"/>
+        </w:rPr>
+        <w:t>folkeregistrert</w:t>
+      </w:r>
+      <w:proofErr w:type="spellEnd"/>
+      <w:r>
+        <w:rPr>
+          <w:rStyle w:val="Utheving"/>
+          <w:rFonts w:cs="Times New Roman"/>
+          <w:i w:val="0"/>
+          <w:color w:val="000000"/>
+          <w:sz w:val="20"/>
+          <w:szCs w:val="20"/>
+        </w:rPr>
+        <w:t xml:space="preserve"> adresse som eleven.</w:t>
       </w:r>
     </w:p>
     <w:p>
@@ -521,6 +721,8 @@
         </w:rPr>
         <w:t>{</w:t>
       </w:r>
+      <w:proofErr w:type="spellStart"/>
+      <w:proofErr w:type="gramStart"/>
       <w:r>
         <w:rPr>
           <w:sz w:val="20"/>
@@ -528,6 +730,8 @@
         </w:rPr>
         <w:t>navnAvsender</w:t>
       </w:r>
+      <w:proofErr w:type="spellEnd"/>
+      <w:proofErr w:type="gramEnd"/>
       <w:r>
         <w:rPr>
           <w:sz w:val="20"/>
@@ -543,6 +747,7 @@
         <w:br/>
         <w:t>{</w:t>
       </w:r>
+      <w:proofErr w:type="spellStart"/>
       <w:r>
         <w:rPr>
           <w:sz w:val="20"/>
@@ -555,7 +760,15 @@
           <w:sz w:val="20"/>
           <w:szCs w:val="20"/>
         </w:rPr>
-        <w:t>kole}</w:t>
+        <w:t>kole</w:t>
+      </w:r>
+      <w:proofErr w:type="spellEnd"/>
+      <w:r>
+        <w:rPr>
+          <w:sz w:val="20"/>
+          <w:szCs w:val="20"/>
+        </w:rPr>
+        <w:t>}</w:t>
       </w:r>
     </w:p>
     <w:p>
@@ -573,8 +786,19 @@
           <w:sz w:val="20"/>
           <w:szCs w:val="20"/>
         </w:rPr>
-        <w:t>{tlfSkole</w:t>
-      </w:r>
+        <w:t>{</w:t>
+      </w:r>
+      <w:proofErr w:type="spellStart"/>
+      <w:proofErr w:type="gramStart"/>
+      <w:r>
+        <w:rPr>
+          <w:sz w:val="20"/>
+          <w:szCs w:val="20"/>
+        </w:rPr>
+        <w:t>tlfSkole</w:t>
+      </w:r>
+      <w:proofErr w:type="spellEnd"/>
+      <w:proofErr w:type="gramEnd"/>
       <w:r>
         <w:rPr>
           <w:sz w:val="20"/>
@@ -2341,7 +2565,7 @@
 </file>
 
 <file path=customXml/itemProps5.xml><?xml version="1.0" encoding="utf-8"?>
-<ds:datastoreItem xmlns:ds="http://schemas.openxmlformats.org/officeDocument/2006/customXml" ds:itemID="{4719422E-CD7B-451B-87E6-2428BEC1B640}">
+<ds:datastoreItem xmlns:ds="http://schemas.openxmlformats.org/officeDocument/2006/customXml" ds:itemID="{CAA5F7F0-3596-41C2-90C4-0A3D82D1B963}">
   <ds:schemaRefs>
     <ds:schemaRef ds:uri="http://schemas.openxmlformats.org/officeDocument/2006/bibliography"/>
   </ds:schemaRefs>

</xml_diff>